<commit_message>
Update screnshots 2 and 7
</commit_message>
<xml_diff>
--- a/IDEF0, IDEF3 methodologies/docs/docs.docx
+++ b/IDEF0, IDEF3 methodologies/docs/docs.docx
@@ -700,8 +700,6 @@
         </w:rPr>
         <w:t>.</w:t>
       </w:r>
-      <w:bookmarkStart w:id="0" w:name="_GoBack"/>
-      <w:bookmarkEnd w:id="0"/>
     </w:p>
     <w:p>
       <w:pPr>
@@ -814,14 +812,17 @@
       </w:pPr>
       <w:r>
         <w:rPr>
+          <w:rFonts w:ascii="Times New Roman" w:eastAsia="Times New Roman" w:hAnsi="Times New Roman" w:cs="Times New Roman"/>
           <w:noProof/>
+          <w:sz w:val="28"/>
+          <w:szCs w:val="28"/>
           <w:lang w:eastAsia="ru-RU"/>
         </w:rPr>
         <w:drawing>
-          <wp:inline distT="0" distB="0" distL="0" distR="0" wp14:anchorId="4E70E6E0" wp14:editId="5C55ECC6">
-            <wp:extent cx="9131300" cy="6340487"/>
+          <wp:inline distT="0" distB="0" distL="0" distR="0">
+            <wp:extent cx="9048750" cy="6398068"/>
             <wp:effectExtent l="0" t="0" r="0" b="3175"/>
-            <wp:docPr id="2" name="Рисунок 2"/>
+            <wp:docPr id="10" name="Рисунок 10"/>
             <wp:cNvGraphicFramePr>
               <a:graphicFrameLocks xmlns:a="http://schemas.openxmlformats.org/drawingml/2006/main" noChangeAspect="1"/>
             </wp:cNvGraphicFramePr>
@@ -832,7 +833,7 @@
                     <pic:cNvPr id="0" name="2.jpg"/>
                     <pic:cNvPicPr/>
                   </pic:nvPicPr>
-                  <pic:blipFill rotWithShape="1">
+                  <pic:blipFill>
                     <a:blip r:embed="rId7">
                       <a:extLst>
                         <a:ext uri="{28A0092B-C50C-407E-A947-70E740481C1C}">
@@ -840,25 +841,18 @@
                         </a:ext>
                       </a:extLst>
                     </a:blip>
-                    <a:srcRect l="2038" t="3044" r="2296" b="3009"/>
-                    <a:stretch/>
+                    <a:stretch>
+                      <a:fillRect/>
+                    </a:stretch>
                   </pic:blipFill>
-                  <pic:spPr bwMode="auto">
+                  <pic:spPr>
                     <a:xfrm>
                       <a:off x="0" y="0"/>
-                      <a:ext cx="9131300" cy="6340487"/>
+                      <a:ext cx="9053179" cy="6401200"/>
                     </a:xfrm>
                     <a:prstGeom prst="rect">
                       <a:avLst/>
                     </a:prstGeom>
-                    <a:ln>
-                      <a:noFill/>
-                    </a:ln>
-                    <a:extLst>
-                      <a:ext uri="{53640926-AAD7-44D8-BBD7-CCE9431645EC}">
-                        <a14:shadowObscured xmlns:a14="http://schemas.microsoft.com/office/drawing/2010/main"/>
-                      </a:ext>
-                    </a:extLst>
                   </pic:spPr>
                 </pic:pic>
               </a:graphicData>
@@ -1161,6 +1155,8 @@
           </wp:inline>
         </w:drawing>
       </w:r>
+      <w:bookmarkStart w:id="0" w:name="_GoBack"/>
+      <w:bookmarkEnd w:id="0"/>
     </w:p>
     <w:p>
       <w:pPr>
@@ -1187,7 +1183,7 @@
           <wp:inline distT="0" distB="0" distL="0" distR="0">
             <wp:extent cx="9399270" cy="6645910"/>
             <wp:effectExtent l="0" t="0" r="0" b="2540"/>
-            <wp:docPr id="7" name="Рисунок 7"/>
+            <wp:docPr id="11" name="Рисунок 11"/>
             <wp:cNvGraphicFramePr>
               <a:graphicFrameLocks xmlns:a="http://schemas.openxmlformats.org/drawingml/2006/main" noChangeAspect="1"/>
             </wp:cNvGraphicFramePr>
@@ -1648,27 +1644,7 @@
             <w:szCs w:val="28"/>
             <w:lang w:val="en-US" w:eastAsia="ru-RU"/>
           </w:rPr>
-          <w:t>developme</w:t>
-        </w:r>
-        <w:r>
-          <w:rPr>
-            <w:rStyle w:val="a6"/>
-            <w:rFonts w:ascii="Times New Roman" w:eastAsia="Times New Roman" w:hAnsi="Times New Roman" w:cs="Times New Roman"/>
-            <w:sz w:val="28"/>
-            <w:szCs w:val="28"/>
-            <w:lang w:val="en-US" w:eastAsia="ru-RU"/>
-          </w:rPr>
-          <w:t>n</w:t>
-        </w:r>
-        <w:r>
-          <w:rPr>
-            <w:rStyle w:val="a6"/>
-            <w:rFonts w:ascii="Times New Roman" w:eastAsia="Times New Roman" w:hAnsi="Times New Roman" w:cs="Times New Roman"/>
-            <w:sz w:val="28"/>
-            <w:szCs w:val="28"/>
-            <w:lang w:val="en-US" w:eastAsia="ru-RU"/>
-          </w:rPr>
-          <w:t>t</w:t>
+          <w:t>development</w:t>
         </w:r>
         <w:r>
           <w:rPr>

</xml_diff>